<commit_message>
add BAB I (paper)
</commit_message>
<xml_diff>
--- a/Dokumen TA/ABSTRAK.docx
+++ b/Dokumen TA/ABSTRAK.docx
@@ -37,6 +37,7 @@
       <w:r>
         <w:rPr>
           <w:rFonts w:ascii="Times New Roman" w:hAnsi="Times New Roman" w:cs="Times New Roman"/>
+          <w:strike/>
           <w:sz w:val="24"/>
           <w:szCs w:val="24"/>
         </w:rPr>
@@ -46,6 +47,7 @@
       <w:r>
         <w:rPr>
           <w:rFonts w:ascii="Times New Roman" w:hAnsi="Times New Roman" w:cs="Times New Roman"/>
+          <w:strike/>
           <w:sz w:val="24"/>
           <w:szCs w:val="24"/>
         </w:rPr>
@@ -55,6 +57,7 @@
       <w:r>
         <w:rPr>
           <w:rFonts w:ascii="Times New Roman" w:hAnsi="Times New Roman" w:cs="Times New Roman"/>
+          <w:strike/>
           <w:sz w:val="24"/>
           <w:szCs w:val="24"/>
         </w:rPr>
@@ -64,15 +67,17 @@
       <w:r>
         <w:rPr>
           <w:rFonts w:ascii="Times New Roman" w:hAnsi="Times New Roman" w:cs="Times New Roman"/>
-          <w:sz w:val="24"/>
-          <w:szCs w:val="24"/>
-        </w:rPr>
-        <w:t xml:space="preserve"> </w:t>
-      </w:r>
-      <w:proofErr w:type="spellStart"/>
-      <w:r>
-        <w:rPr>
-          <w:rFonts w:ascii="Times New Roman" w:hAnsi="Times New Roman" w:cs="Times New Roman"/>
+          <w:strike/>
+          <w:sz w:val="24"/>
+          <w:szCs w:val="24"/>
+        </w:rPr>
+        <w:t xml:space="preserve"> </w:t>
+      </w:r>
+      <w:proofErr w:type="spellStart"/>
+      <w:r>
+        <w:rPr>
+          <w:rFonts w:ascii="Times New Roman" w:hAnsi="Times New Roman" w:cs="Times New Roman"/>
+          <w:strike/>
           <w:sz w:val="24"/>
           <w:szCs w:val="24"/>
         </w:rPr>
@@ -82,15 +87,17 @@
       <w:r>
         <w:rPr>
           <w:rFonts w:ascii="Times New Roman" w:hAnsi="Times New Roman" w:cs="Times New Roman"/>
-          <w:sz w:val="24"/>
-          <w:szCs w:val="24"/>
-        </w:rPr>
-        <w:t xml:space="preserve"> </w:t>
-      </w:r>
-      <w:proofErr w:type="spellStart"/>
-      <w:r>
-        <w:rPr>
-          <w:rFonts w:ascii="Times New Roman" w:hAnsi="Times New Roman" w:cs="Times New Roman"/>
+          <w:strike/>
+          <w:sz w:val="24"/>
+          <w:szCs w:val="24"/>
+        </w:rPr>
+        <w:t xml:space="preserve"> </w:t>
+      </w:r>
+      <w:proofErr w:type="spellStart"/>
+      <w:r>
+        <w:rPr>
+          <w:rFonts w:ascii="Times New Roman" w:hAnsi="Times New Roman" w:cs="Times New Roman"/>
+          <w:strike/>
           <w:sz w:val="24"/>
           <w:szCs w:val="24"/>
         </w:rPr>
@@ -100,15 +107,17 @@
       <w:r>
         <w:rPr>
           <w:rFonts w:ascii="Times New Roman" w:hAnsi="Times New Roman" w:cs="Times New Roman"/>
-          <w:sz w:val="24"/>
-          <w:szCs w:val="24"/>
-        </w:rPr>
-        <w:t xml:space="preserve"> </w:t>
-      </w:r>
-      <w:proofErr w:type="spellStart"/>
-      <w:r>
-        <w:rPr>
-          <w:rFonts w:ascii="Times New Roman" w:hAnsi="Times New Roman" w:cs="Times New Roman"/>
+          <w:strike/>
+          <w:sz w:val="24"/>
+          <w:szCs w:val="24"/>
+        </w:rPr>
+        <w:t xml:space="preserve"> </w:t>
+      </w:r>
+      <w:proofErr w:type="spellStart"/>
+      <w:r>
+        <w:rPr>
+          <w:rFonts w:ascii="Times New Roman" w:hAnsi="Times New Roman" w:cs="Times New Roman"/>
+          <w:strike/>
           <w:sz w:val="24"/>
           <w:szCs w:val="24"/>
         </w:rPr>
@@ -118,15 +127,17 @@
       <w:r>
         <w:rPr>
           <w:rFonts w:ascii="Times New Roman" w:hAnsi="Times New Roman" w:cs="Times New Roman"/>
-          <w:sz w:val="24"/>
-          <w:szCs w:val="24"/>
-        </w:rPr>
-        <w:t xml:space="preserve"> </w:t>
-      </w:r>
-      <w:proofErr w:type="spellStart"/>
-      <w:r>
-        <w:rPr>
-          <w:rFonts w:ascii="Times New Roman" w:hAnsi="Times New Roman" w:cs="Times New Roman"/>
+          <w:strike/>
+          <w:sz w:val="24"/>
+          <w:szCs w:val="24"/>
+        </w:rPr>
+        <w:t xml:space="preserve"> </w:t>
+      </w:r>
+      <w:proofErr w:type="spellStart"/>
+      <w:r>
+        <w:rPr>
+          <w:rFonts w:ascii="Times New Roman" w:hAnsi="Times New Roman" w:cs="Times New Roman"/>
+          <w:strike/>
           <w:sz w:val="24"/>
           <w:szCs w:val="24"/>
         </w:rPr>
@@ -136,15 +147,17 @@
       <w:r>
         <w:rPr>
           <w:rFonts w:ascii="Times New Roman" w:hAnsi="Times New Roman" w:cs="Times New Roman"/>
-          <w:sz w:val="24"/>
-          <w:szCs w:val="24"/>
-        </w:rPr>
-        <w:t xml:space="preserve"> </w:t>
-      </w:r>
-      <w:proofErr w:type="spellStart"/>
-      <w:r>
-        <w:rPr>
-          <w:rFonts w:ascii="Times New Roman" w:hAnsi="Times New Roman" w:cs="Times New Roman"/>
+          <w:strike/>
+          <w:sz w:val="24"/>
+          <w:szCs w:val="24"/>
+        </w:rPr>
+        <w:t xml:space="preserve"> </w:t>
+      </w:r>
+      <w:proofErr w:type="spellStart"/>
+      <w:r>
+        <w:rPr>
+          <w:rFonts w:ascii="Times New Roman" w:hAnsi="Times New Roman" w:cs="Times New Roman"/>
+          <w:strike/>
           <w:sz w:val="24"/>
           <w:szCs w:val="24"/>
         </w:rPr>
@@ -154,15 +167,17 @@
       <w:r>
         <w:rPr>
           <w:rFonts w:ascii="Times New Roman" w:hAnsi="Times New Roman" w:cs="Times New Roman"/>
-          <w:sz w:val="24"/>
-          <w:szCs w:val="24"/>
-        </w:rPr>
-        <w:t xml:space="preserve"> </w:t>
-      </w:r>
-      <w:proofErr w:type="spellStart"/>
-      <w:r>
-        <w:rPr>
-          <w:rFonts w:ascii="Times New Roman" w:hAnsi="Times New Roman" w:cs="Times New Roman"/>
+          <w:strike/>
+          <w:sz w:val="24"/>
+          <w:szCs w:val="24"/>
+        </w:rPr>
+        <w:t xml:space="preserve"> </w:t>
+      </w:r>
+      <w:proofErr w:type="spellStart"/>
+      <w:r>
+        <w:rPr>
+          <w:rFonts w:ascii="Times New Roman" w:hAnsi="Times New Roman" w:cs="Times New Roman"/>
+          <w:strike/>
           <w:sz w:val="24"/>
           <w:szCs w:val="24"/>
         </w:rPr>
@@ -172,6 +187,7 @@
       <w:r>
         <w:rPr>
           <w:rFonts w:ascii="Times New Roman" w:hAnsi="Times New Roman" w:cs="Times New Roman"/>
+          <w:strike/>
           <w:sz w:val="24"/>
           <w:szCs w:val="24"/>
         </w:rPr>
@@ -181,6 +197,7 @@
       <w:r>
         <w:rPr>
           <w:rFonts w:ascii="Times New Roman" w:hAnsi="Times New Roman" w:cs="Times New Roman"/>
+          <w:strike/>
           <w:sz w:val="24"/>
           <w:szCs w:val="24"/>
         </w:rPr>
@@ -190,15 +207,17 @@
       <w:r>
         <w:rPr>
           <w:rFonts w:ascii="Times New Roman" w:hAnsi="Times New Roman" w:cs="Times New Roman"/>
-          <w:sz w:val="24"/>
-          <w:szCs w:val="24"/>
-        </w:rPr>
-        <w:t xml:space="preserve"> </w:t>
-      </w:r>
-      <w:proofErr w:type="spellStart"/>
-      <w:r>
-        <w:rPr>
-          <w:rFonts w:ascii="Times New Roman" w:hAnsi="Times New Roman" w:cs="Times New Roman"/>
+          <w:strike/>
+          <w:sz w:val="24"/>
+          <w:szCs w:val="24"/>
+        </w:rPr>
+        <w:t xml:space="preserve"> </w:t>
+      </w:r>
+      <w:proofErr w:type="spellStart"/>
+      <w:r>
+        <w:rPr>
+          <w:rFonts w:ascii="Times New Roman" w:hAnsi="Times New Roman" w:cs="Times New Roman"/>
+          <w:strike/>
           <w:sz w:val="24"/>
           <w:szCs w:val="24"/>
         </w:rPr>
@@ -207,6 +226,7 @@
       <w:r>
         <w:rPr>
           <w:rFonts w:ascii="Times New Roman" w:hAnsi="Times New Roman" w:cs="Times New Roman"/>
+          <w:strike/>
           <w:sz w:val="24"/>
           <w:szCs w:val="24"/>
         </w:rPr>
@@ -216,15 +236,17 @@
       <w:r>
         <w:rPr>
           <w:rFonts w:ascii="Times New Roman" w:hAnsi="Times New Roman" w:cs="Times New Roman"/>
-          <w:sz w:val="24"/>
-          <w:szCs w:val="24"/>
-        </w:rPr>
-        <w:t xml:space="preserve"> </w:t>
-      </w:r>
-      <w:proofErr w:type="spellStart"/>
-      <w:r>
-        <w:rPr>
-          <w:rFonts w:ascii="Times New Roman" w:hAnsi="Times New Roman" w:cs="Times New Roman"/>
+          <w:strike/>
+          <w:sz w:val="24"/>
+          <w:szCs w:val="24"/>
+        </w:rPr>
+        <w:t xml:space="preserve"> </w:t>
+      </w:r>
+      <w:proofErr w:type="spellStart"/>
+      <w:r>
+        <w:rPr>
+          <w:rFonts w:ascii="Times New Roman" w:hAnsi="Times New Roman" w:cs="Times New Roman"/>
+          <w:strike/>
           <w:sz w:val="24"/>
           <w:szCs w:val="24"/>
         </w:rPr>
@@ -234,33 +256,46 @@
       <w:r>
         <w:rPr>
           <w:rFonts w:ascii="Times New Roman" w:hAnsi="Times New Roman" w:cs="Times New Roman"/>
-          <w:sz w:val="24"/>
-          <w:szCs w:val="24"/>
-        </w:rPr>
-        <w:t xml:space="preserve"> </w:t>
-      </w:r>
-      <w:proofErr w:type="spellStart"/>
-      <w:r>
-        <w:rPr>
-          <w:rFonts w:ascii="Times New Roman" w:hAnsi="Times New Roman" w:cs="Times New Roman"/>
-          <w:sz w:val="24"/>
-          <w:szCs w:val="24"/>
-        </w:rPr>
-        <w:t>koronavirus</w:t>
-      </w:r>
-      <w:proofErr w:type="spellEnd"/>
-      <w:r>
-        <w:rPr>
-          <w:rFonts w:ascii="Times New Roman" w:hAnsi="Times New Roman" w:cs="Times New Roman"/>
-          <w:sz w:val="24"/>
-          <w:szCs w:val="24"/>
-        </w:rPr>
-        <w:t xml:space="preserve"> 2019. </w:t>
-      </w:r>
-      <w:proofErr w:type="spellStart"/>
-      <w:r>
-        <w:rPr>
-          <w:rFonts w:ascii="Times New Roman" w:hAnsi="Times New Roman" w:cs="Times New Roman"/>
+          <w:strike/>
+          <w:sz w:val="24"/>
+          <w:szCs w:val="24"/>
+        </w:rPr>
+        <w:t xml:space="preserve"> </w:t>
+      </w:r>
+      <w:r>
+        <w:rPr>
+          <w:rFonts w:ascii="Times New Roman" w:hAnsi="Times New Roman" w:cs="Times New Roman"/>
+          <w:strike/>
+          <w:sz w:val="24"/>
+          <w:szCs w:val="24"/>
+        </w:rPr>
+        <w:t>Covid</w:t>
+      </w:r>
+      <w:bookmarkStart w:id="0" w:name="_GoBack"/>
+      <w:bookmarkEnd w:id="0"/>
+      <w:r>
+        <w:rPr>
+          <w:rFonts w:ascii="Times New Roman" w:hAnsi="Times New Roman" w:cs="Times New Roman"/>
+          <w:strike/>
+          <w:sz w:val="24"/>
+          <w:szCs w:val="24"/>
+        </w:rPr>
+        <w:t>-19</w:t>
+      </w:r>
+      <w:r>
+        <w:rPr>
+          <w:rFonts w:ascii="Times New Roman" w:hAnsi="Times New Roman" w:cs="Times New Roman"/>
+          <w:strike/>
+          <w:sz w:val="24"/>
+          <w:szCs w:val="24"/>
+        </w:rPr>
+        <w:t xml:space="preserve">. </w:t>
+      </w:r>
+      <w:proofErr w:type="spellStart"/>
+      <w:r>
+        <w:rPr>
+          <w:rFonts w:ascii="Times New Roman" w:hAnsi="Times New Roman" w:cs="Times New Roman"/>
+          <w:strike/>
           <w:sz w:val="24"/>
           <w:szCs w:val="24"/>
         </w:rPr>
@@ -269,6 +304,7 @@
       <w:r>
         <w:rPr>
           <w:rFonts w:ascii="Times New Roman" w:hAnsi="Times New Roman" w:cs="Times New Roman"/>
+          <w:strike/>
           <w:sz w:val="24"/>
           <w:szCs w:val="24"/>
         </w:rPr>
@@ -278,15 +314,17 @@
       <w:r>
         <w:rPr>
           <w:rFonts w:ascii="Times New Roman" w:hAnsi="Times New Roman" w:cs="Times New Roman"/>
-          <w:sz w:val="24"/>
-          <w:szCs w:val="24"/>
-        </w:rPr>
-        <w:t xml:space="preserve"> </w:t>
-      </w:r>
-      <w:proofErr w:type="spellStart"/>
-      <w:r>
-        <w:rPr>
-          <w:rFonts w:ascii="Times New Roman" w:hAnsi="Times New Roman" w:cs="Times New Roman"/>
+          <w:strike/>
+          <w:sz w:val="24"/>
+          <w:szCs w:val="24"/>
+        </w:rPr>
+        <w:t xml:space="preserve"> </w:t>
+      </w:r>
+      <w:proofErr w:type="spellStart"/>
+      <w:r>
+        <w:rPr>
+          <w:rFonts w:ascii="Times New Roman" w:hAnsi="Times New Roman" w:cs="Times New Roman"/>
+          <w:strike/>
           <w:sz w:val="24"/>
           <w:szCs w:val="24"/>
         </w:rPr>
@@ -296,15 +334,17 @@
       <w:r>
         <w:rPr>
           <w:rFonts w:ascii="Times New Roman" w:hAnsi="Times New Roman" w:cs="Times New Roman"/>
-          <w:sz w:val="24"/>
-          <w:szCs w:val="24"/>
-        </w:rPr>
-        <w:t xml:space="preserve"> </w:t>
-      </w:r>
-      <w:proofErr w:type="spellStart"/>
-      <w:r>
-        <w:rPr>
-          <w:rFonts w:ascii="Times New Roman" w:hAnsi="Times New Roman" w:cs="Times New Roman"/>
+          <w:strike/>
+          <w:sz w:val="24"/>
+          <w:szCs w:val="24"/>
+        </w:rPr>
+        <w:t xml:space="preserve"> </w:t>
+      </w:r>
+      <w:proofErr w:type="spellStart"/>
+      <w:r>
+        <w:rPr>
+          <w:rFonts w:ascii="Times New Roman" w:hAnsi="Times New Roman" w:cs="Times New Roman"/>
+          <w:strike/>
           <w:sz w:val="24"/>
           <w:szCs w:val="24"/>
         </w:rPr>
@@ -314,15 +354,17 @@
       <w:r>
         <w:rPr>
           <w:rFonts w:ascii="Times New Roman" w:hAnsi="Times New Roman" w:cs="Times New Roman"/>
-          <w:sz w:val="24"/>
-          <w:szCs w:val="24"/>
-        </w:rPr>
-        <w:t xml:space="preserve"> </w:t>
-      </w:r>
-      <w:proofErr w:type="spellStart"/>
-      <w:r>
-        <w:rPr>
-          <w:rFonts w:ascii="Times New Roman" w:hAnsi="Times New Roman" w:cs="Times New Roman"/>
+          <w:strike/>
+          <w:sz w:val="24"/>
+          <w:szCs w:val="24"/>
+        </w:rPr>
+        <w:t xml:space="preserve"> </w:t>
+      </w:r>
+      <w:proofErr w:type="spellStart"/>
+      <w:r>
+        <w:rPr>
+          <w:rFonts w:ascii="Times New Roman" w:hAnsi="Times New Roman" w:cs="Times New Roman"/>
+          <w:strike/>
           <w:sz w:val="24"/>
           <w:szCs w:val="24"/>
         </w:rPr>
@@ -332,15 +374,17 @@
       <w:r>
         <w:rPr>
           <w:rFonts w:ascii="Times New Roman" w:hAnsi="Times New Roman" w:cs="Times New Roman"/>
-          <w:sz w:val="24"/>
-          <w:szCs w:val="24"/>
-        </w:rPr>
-        <w:t xml:space="preserve"> </w:t>
-      </w:r>
-      <w:proofErr w:type="spellStart"/>
-      <w:r>
-        <w:rPr>
-          <w:rFonts w:ascii="Times New Roman" w:hAnsi="Times New Roman" w:cs="Times New Roman"/>
+          <w:strike/>
+          <w:sz w:val="24"/>
+          <w:szCs w:val="24"/>
+        </w:rPr>
+        <w:t xml:space="preserve"> </w:t>
+      </w:r>
+      <w:proofErr w:type="spellStart"/>
+      <w:r>
+        <w:rPr>
+          <w:rFonts w:ascii="Times New Roman" w:hAnsi="Times New Roman" w:cs="Times New Roman"/>
+          <w:strike/>
           <w:sz w:val="24"/>
           <w:szCs w:val="24"/>
         </w:rPr>
@@ -350,15 +394,17 @@
       <w:r>
         <w:rPr>
           <w:rFonts w:ascii="Times New Roman" w:hAnsi="Times New Roman" w:cs="Times New Roman"/>
-          <w:sz w:val="24"/>
-          <w:szCs w:val="24"/>
-        </w:rPr>
-        <w:t xml:space="preserve"> </w:t>
-      </w:r>
-      <w:proofErr w:type="spellStart"/>
-      <w:r>
-        <w:rPr>
-          <w:rFonts w:ascii="Times New Roman" w:hAnsi="Times New Roman" w:cs="Times New Roman"/>
+          <w:strike/>
+          <w:sz w:val="24"/>
+          <w:szCs w:val="24"/>
+        </w:rPr>
+        <w:t xml:space="preserve"> </w:t>
+      </w:r>
+      <w:proofErr w:type="spellStart"/>
+      <w:r>
+        <w:rPr>
+          <w:rFonts w:ascii="Times New Roman" w:hAnsi="Times New Roman" w:cs="Times New Roman"/>
+          <w:strike/>
           <w:sz w:val="24"/>
           <w:szCs w:val="24"/>
         </w:rPr>
@@ -368,15 +414,17 @@
       <w:r>
         <w:rPr>
           <w:rFonts w:ascii="Times New Roman" w:hAnsi="Times New Roman" w:cs="Times New Roman"/>
-          <w:sz w:val="24"/>
-          <w:szCs w:val="24"/>
-        </w:rPr>
-        <w:t xml:space="preserve"> </w:t>
-      </w:r>
-      <w:proofErr w:type="spellStart"/>
-      <w:r>
-        <w:rPr>
-          <w:rFonts w:ascii="Times New Roman" w:hAnsi="Times New Roman" w:cs="Times New Roman"/>
+          <w:strike/>
+          <w:sz w:val="24"/>
+          <w:szCs w:val="24"/>
+        </w:rPr>
+        <w:t xml:space="preserve"> </w:t>
+      </w:r>
+      <w:proofErr w:type="spellStart"/>
+      <w:r>
+        <w:rPr>
+          <w:rFonts w:ascii="Times New Roman" w:hAnsi="Times New Roman" w:cs="Times New Roman"/>
+          <w:strike/>
           <w:sz w:val="24"/>
           <w:szCs w:val="24"/>
         </w:rPr>
@@ -386,15 +434,17 @@
       <w:r>
         <w:rPr>
           <w:rFonts w:ascii="Times New Roman" w:hAnsi="Times New Roman" w:cs="Times New Roman"/>
-          <w:sz w:val="24"/>
-          <w:szCs w:val="24"/>
-        </w:rPr>
-        <w:t xml:space="preserve"> </w:t>
-      </w:r>
-      <w:proofErr w:type="spellStart"/>
-      <w:r>
-        <w:rPr>
-          <w:rFonts w:ascii="Times New Roman" w:hAnsi="Times New Roman" w:cs="Times New Roman"/>
+          <w:strike/>
+          <w:sz w:val="24"/>
+          <w:szCs w:val="24"/>
+        </w:rPr>
+        <w:t xml:space="preserve"> </w:t>
+      </w:r>
+      <w:proofErr w:type="spellStart"/>
+      <w:r>
+        <w:rPr>
+          <w:rFonts w:ascii="Times New Roman" w:hAnsi="Times New Roman" w:cs="Times New Roman"/>
+          <w:strike/>
           <w:sz w:val="24"/>
           <w:szCs w:val="24"/>
         </w:rPr>
@@ -403,6 +453,7 @@
       <w:r>
         <w:rPr>
           <w:rFonts w:ascii="Times New Roman" w:hAnsi="Times New Roman" w:cs="Times New Roman"/>
+          <w:strike/>
           <w:sz w:val="24"/>
           <w:szCs w:val="24"/>
         </w:rPr>
@@ -412,15 +463,17 @@
       <w:r>
         <w:rPr>
           <w:rFonts w:ascii="Times New Roman" w:hAnsi="Times New Roman" w:cs="Times New Roman"/>
-          <w:sz w:val="24"/>
-          <w:szCs w:val="24"/>
-        </w:rPr>
-        <w:t xml:space="preserve"> </w:t>
-      </w:r>
-      <w:proofErr w:type="spellStart"/>
-      <w:r>
-        <w:rPr>
-          <w:rFonts w:ascii="Times New Roman" w:hAnsi="Times New Roman" w:cs="Times New Roman"/>
+          <w:strike/>
+          <w:sz w:val="24"/>
+          <w:szCs w:val="24"/>
+        </w:rPr>
+        <w:t xml:space="preserve"> </w:t>
+      </w:r>
+      <w:proofErr w:type="spellStart"/>
+      <w:r>
+        <w:rPr>
+          <w:rFonts w:ascii="Times New Roman" w:hAnsi="Times New Roman" w:cs="Times New Roman"/>
+          <w:strike/>
           <w:sz w:val="24"/>
           <w:szCs w:val="24"/>
         </w:rPr>
@@ -430,15 +483,17 @@
       <w:r>
         <w:rPr>
           <w:rFonts w:ascii="Times New Roman" w:hAnsi="Times New Roman" w:cs="Times New Roman"/>
-          <w:sz w:val="24"/>
-          <w:szCs w:val="24"/>
-        </w:rPr>
-        <w:t xml:space="preserve"> </w:t>
-      </w:r>
-      <w:proofErr w:type="spellStart"/>
-      <w:r>
-        <w:rPr>
-          <w:rFonts w:ascii="Times New Roman" w:hAnsi="Times New Roman" w:cs="Times New Roman"/>
+          <w:strike/>
+          <w:sz w:val="24"/>
+          <w:szCs w:val="24"/>
+        </w:rPr>
+        <w:t xml:space="preserve"> </w:t>
+      </w:r>
+      <w:proofErr w:type="spellStart"/>
+      <w:r>
+        <w:rPr>
+          <w:rFonts w:ascii="Times New Roman" w:hAnsi="Times New Roman" w:cs="Times New Roman"/>
+          <w:strike/>
           <w:sz w:val="24"/>
           <w:szCs w:val="24"/>
         </w:rPr>
@@ -448,15 +503,17 @@
       <w:r>
         <w:rPr>
           <w:rFonts w:ascii="Times New Roman" w:hAnsi="Times New Roman" w:cs="Times New Roman"/>
-          <w:sz w:val="24"/>
-          <w:szCs w:val="24"/>
-        </w:rPr>
-        <w:t xml:space="preserve"> </w:t>
-      </w:r>
-      <w:proofErr w:type="spellStart"/>
-      <w:r>
-        <w:rPr>
-          <w:rFonts w:ascii="Times New Roman" w:hAnsi="Times New Roman" w:cs="Times New Roman"/>
+          <w:strike/>
+          <w:sz w:val="24"/>
+          <w:szCs w:val="24"/>
+        </w:rPr>
+        <w:t xml:space="preserve"> </w:t>
+      </w:r>
+      <w:proofErr w:type="spellStart"/>
+      <w:r>
+        <w:rPr>
+          <w:rFonts w:ascii="Times New Roman" w:hAnsi="Times New Roman" w:cs="Times New Roman"/>
+          <w:strike/>
           <w:sz w:val="24"/>
           <w:szCs w:val="24"/>
         </w:rPr>
@@ -466,6 +523,7 @@
       <w:r>
         <w:rPr>
           <w:rFonts w:ascii="Times New Roman" w:hAnsi="Times New Roman" w:cs="Times New Roman"/>
+          <w:strike/>
           <w:sz w:val="24"/>
           <w:szCs w:val="24"/>
         </w:rPr>
@@ -475,6 +533,7 @@
       <w:r>
         <w:rPr>
           <w:rFonts w:ascii="Times New Roman" w:hAnsi="Times New Roman" w:cs="Times New Roman"/>
+          <w:strike/>
           <w:sz w:val="24"/>
           <w:szCs w:val="24"/>
         </w:rPr>
@@ -484,15 +543,17 @@
       <w:r>
         <w:rPr>
           <w:rFonts w:ascii="Times New Roman" w:hAnsi="Times New Roman" w:cs="Times New Roman"/>
-          <w:sz w:val="24"/>
-          <w:szCs w:val="24"/>
-        </w:rPr>
-        <w:t xml:space="preserve"> </w:t>
-      </w:r>
-      <w:proofErr w:type="spellStart"/>
-      <w:r>
-        <w:rPr>
-          <w:rFonts w:ascii="Times New Roman" w:hAnsi="Times New Roman" w:cs="Times New Roman"/>
+          <w:strike/>
+          <w:sz w:val="24"/>
+          <w:szCs w:val="24"/>
+        </w:rPr>
+        <w:t xml:space="preserve"> </w:t>
+      </w:r>
+      <w:proofErr w:type="spellStart"/>
+      <w:r>
+        <w:rPr>
+          <w:rFonts w:ascii="Times New Roman" w:hAnsi="Times New Roman" w:cs="Times New Roman"/>
+          <w:strike/>
           <w:sz w:val="24"/>
           <w:szCs w:val="24"/>
         </w:rPr>
@@ -502,15 +563,17 @@
       <w:r>
         <w:rPr>
           <w:rFonts w:ascii="Times New Roman" w:hAnsi="Times New Roman" w:cs="Times New Roman"/>
-          <w:sz w:val="24"/>
-          <w:szCs w:val="24"/>
-        </w:rPr>
-        <w:t xml:space="preserve"> </w:t>
-      </w:r>
-      <w:proofErr w:type="spellStart"/>
-      <w:r>
-        <w:rPr>
-          <w:rFonts w:ascii="Times New Roman" w:hAnsi="Times New Roman" w:cs="Times New Roman"/>
+          <w:strike/>
+          <w:sz w:val="24"/>
+          <w:szCs w:val="24"/>
+        </w:rPr>
+        <w:t xml:space="preserve"> </w:t>
+      </w:r>
+      <w:proofErr w:type="spellStart"/>
+      <w:r>
+        <w:rPr>
+          <w:rFonts w:ascii="Times New Roman" w:hAnsi="Times New Roman" w:cs="Times New Roman"/>
+          <w:strike/>
           <w:sz w:val="24"/>
           <w:szCs w:val="24"/>
         </w:rPr>
@@ -520,15 +583,17 @@
       <w:r>
         <w:rPr>
           <w:rFonts w:ascii="Times New Roman" w:hAnsi="Times New Roman" w:cs="Times New Roman"/>
-          <w:sz w:val="24"/>
-          <w:szCs w:val="24"/>
-        </w:rPr>
-        <w:t xml:space="preserve"> </w:t>
-      </w:r>
-      <w:proofErr w:type="spellStart"/>
-      <w:r>
-        <w:rPr>
-          <w:rFonts w:ascii="Times New Roman" w:hAnsi="Times New Roman" w:cs="Times New Roman"/>
+          <w:strike/>
+          <w:sz w:val="24"/>
+          <w:szCs w:val="24"/>
+        </w:rPr>
+        <w:t xml:space="preserve"> </w:t>
+      </w:r>
+      <w:proofErr w:type="spellStart"/>
+      <w:r>
+        <w:rPr>
+          <w:rFonts w:ascii="Times New Roman" w:hAnsi="Times New Roman" w:cs="Times New Roman"/>
+          <w:strike/>
           <w:sz w:val="24"/>
           <w:szCs w:val="24"/>
         </w:rPr>
@@ -538,15 +603,17 @@
       <w:r>
         <w:rPr>
           <w:rFonts w:ascii="Times New Roman" w:hAnsi="Times New Roman" w:cs="Times New Roman"/>
-          <w:sz w:val="24"/>
-          <w:szCs w:val="24"/>
-        </w:rPr>
-        <w:t xml:space="preserve"> </w:t>
-      </w:r>
-      <w:proofErr w:type="spellStart"/>
-      <w:r>
-        <w:rPr>
-          <w:rFonts w:ascii="Times New Roman" w:hAnsi="Times New Roman" w:cs="Times New Roman"/>
+          <w:strike/>
+          <w:sz w:val="24"/>
+          <w:szCs w:val="24"/>
+        </w:rPr>
+        <w:t xml:space="preserve"> </w:t>
+      </w:r>
+      <w:proofErr w:type="spellStart"/>
+      <w:r>
+        <w:rPr>
+          <w:rFonts w:ascii="Times New Roman" w:hAnsi="Times New Roman" w:cs="Times New Roman"/>
+          <w:strike/>
           <w:sz w:val="24"/>
           <w:szCs w:val="24"/>
         </w:rPr>
@@ -556,15 +623,17 @@
       <w:r>
         <w:rPr>
           <w:rFonts w:ascii="Times New Roman" w:hAnsi="Times New Roman" w:cs="Times New Roman"/>
-          <w:sz w:val="24"/>
-          <w:szCs w:val="24"/>
-        </w:rPr>
-        <w:t xml:space="preserve"> </w:t>
-      </w:r>
-      <w:proofErr w:type="spellStart"/>
-      <w:r>
-        <w:rPr>
-          <w:rFonts w:ascii="Times New Roman" w:hAnsi="Times New Roman" w:cs="Times New Roman"/>
+          <w:strike/>
+          <w:sz w:val="24"/>
+          <w:szCs w:val="24"/>
+        </w:rPr>
+        <w:t xml:space="preserve"> </w:t>
+      </w:r>
+      <w:proofErr w:type="spellStart"/>
+      <w:r>
+        <w:rPr>
+          <w:rFonts w:ascii="Times New Roman" w:hAnsi="Times New Roman" w:cs="Times New Roman"/>
+          <w:strike/>
           <w:sz w:val="24"/>
           <w:szCs w:val="24"/>
         </w:rPr>
@@ -574,6 +643,7 @@
       <w:r>
         <w:rPr>
           <w:rFonts w:ascii="Times New Roman" w:hAnsi="Times New Roman" w:cs="Times New Roman"/>
+          <w:strike/>
           <w:sz w:val="24"/>
           <w:szCs w:val="24"/>
         </w:rPr>
@@ -583,6 +653,7 @@
       <w:r>
         <w:rPr>
           <w:rFonts w:ascii="Times New Roman" w:hAnsi="Times New Roman" w:cs="Times New Roman"/>
+          <w:strike/>
           <w:sz w:val="24"/>
           <w:szCs w:val="24"/>
         </w:rPr>
@@ -592,15 +663,17 @@
       <w:r>
         <w:rPr>
           <w:rFonts w:ascii="Times New Roman" w:hAnsi="Times New Roman" w:cs="Times New Roman"/>
-          <w:sz w:val="24"/>
-          <w:szCs w:val="24"/>
-        </w:rPr>
-        <w:t xml:space="preserve"> </w:t>
-      </w:r>
-      <w:proofErr w:type="spellStart"/>
-      <w:r>
-        <w:rPr>
-          <w:rFonts w:ascii="Times New Roman" w:hAnsi="Times New Roman" w:cs="Times New Roman"/>
+          <w:strike/>
+          <w:sz w:val="24"/>
+          <w:szCs w:val="24"/>
+        </w:rPr>
+        <w:t xml:space="preserve"> </w:t>
+      </w:r>
+      <w:proofErr w:type="spellStart"/>
+      <w:r>
+        <w:rPr>
+          <w:rFonts w:ascii="Times New Roman" w:hAnsi="Times New Roman" w:cs="Times New Roman"/>
+          <w:strike/>
           <w:sz w:val="24"/>
           <w:szCs w:val="24"/>
         </w:rPr>
@@ -610,6 +683,7 @@
       <w:r>
         <w:rPr>
           <w:rFonts w:ascii="Times New Roman" w:hAnsi="Times New Roman" w:cs="Times New Roman"/>
+          <w:strike/>
           <w:sz w:val="24"/>
           <w:szCs w:val="24"/>
         </w:rPr>
@@ -619,6 +693,7 @@
       <w:r>
         <w:rPr>
           <w:rFonts w:ascii="Times New Roman" w:hAnsi="Times New Roman" w:cs="Times New Roman"/>
+          <w:strike/>
           <w:sz w:val="24"/>
           <w:szCs w:val="24"/>
         </w:rPr>
@@ -628,15 +703,17 @@
       <w:r>
         <w:rPr>
           <w:rFonts w:ascii="Times New Roman" w:hAnsi="Times New Roman" w:cs="Times New Roman"/>
-          <w:sz w:val="24"/>
-          <w:szCs w:val="24"/>
-        </w:rPr>
-        <w:t xml:space="preserve"> </w:t>
-      </w:r>
-      <w:proofErr w:type="spellStart"/>
-      <w:r>
-        <w:rPr>
-          <w:rFonts w:ascii="Times New Roman" w:hAnsi="Times New Roman" w:cs="Times New Roman"/>
+          <w:strike/>
+          <w:sz w:val="24"/>
+          <w:szCs w:val="24"/>
+        </w:rPr>
+        <w:t xml:space="preserve"> </w:t>
+      </w:r>
+      <w:proofErr w:type="spellStart"/>
+      <w:r>
+        <w:rPr>
+          <w:rFonts w:ascii="Times New Roman" w:hAnsi="Times New Roman" w:cs="Times New Roman"/>
+          <w:strike/>
           <w:sz w:val="24"/>
           <w:szCs w:val="24"/>
         </w:rPr>
@@ -646,15 +723,17 @@
       <w:r>
         <w:rPr>
           <w:rFonts w:ascii="Times New Roman" w:hAnsi="Times New Roman" w:cs="Times New Roman"/>
-          <w:sz w:val="24"/>
-          <w:szCs w:val="24"/>
-        </w:rPr>
-        <w:t xml:space="preserve"> </w:t>
-      </w:r>
-      <w:proofErr w:type="spellStart"/>
-      <w:r>
-        <w:rPr>
-          <w:rFonts w:ascii="Times New Roman" w:hAnsi="Times New Roman" w:cs="Times New Roman"/>
+          <w:strike/>
+          <w:sz w:val="24"/>
+          <w:szCs w:val="24"/>
+        </w:rPr>
+        <w:t xml:space="preserve"> </w:t>
+      </w:r>
+      <w:proofErr w:type="spellStart"/>
+      <w:r>
+        <w:rPr>
+          <w:rFonts w:ascii="Times New Roman" w:hAnsi="Times New Roman" w:cs="Times New Roman"/>
+          <w:strike/>
           <w:sz w:val="24"/>
           <w:szCs w:val="24"/>
         </w:rPr>
@@ -664,6 +743,7 @@
       <w:r>
         <w:rPr>
           <w:rFonts w:ascii="Times New Roman" w:hAnsi="Times New Roman" w:cs="Times New Roman"/>
+          <w:strike/>
           <w:sz w:val="24"/>
           <w:szCs w:val="24"/>
           <w:lang w:val="id-ID"/>
@@ -673,15 +753,17 @@
       <w:r>
         <w:rPr>
           <w:rFonts w:ascii="Times New Roman" w:hAnsi="Times New Roman" w:cs="Times New Roman"/>
-          <w:sz w:val="24"/>
-          <w:szCs w:val="24"/>
-        </w:rPr>
-        <w:t xml:space="preserve"> </w:t>
-      </w:r>
-      <w:proofErr w:type="spellStart"/>
-      <w:r>
-        <w:rPr>
-          <w:rFonts w:ascii="Times New Roman" w:hAnsi="Times New Roman" w:cs="Times New Roman"/>
+          <w:strike/>
+          <w:sz w:val="24"/>
+          <w:szCs w:val="24"/>
+        </w:rPr>
+        <w:t xml:space="preserve"> </w:t>
+      </w:r>
+      <w:proofErr w:type="spellStart"/>
+      <w:r>
+        <w:rPr>
+          <w:rFonts w:ascii="Times New Roman" w:hAnsi="Times New Roman" w:cs="Times New Roman"/>
+          <w:strike/>
           <w:sz w:val="24"/>
           <w:szCs w:val="24"/>
         </w:rPr>
@@ -691,15 +773,17 @@
       <w:r>
         <w:rPr>
           <w:rFonts w:ascii="Times New Roman" w:hAnsi="Times New Roman" w:cs="Times New Roman"/>
-          <w:sz w:val="24"/>
-          <w:szCs w:val="24"/>
-        </w:rPr>
-        <w:t xml:space="preserve"> </w:t>
-      </w:r>
-      <w:proofErr w:type="spellStart"/>
-      <w:r>
-        <w:rPr>
-          <w:rFonts w:ascii="Times New Roman" w:hAnsi="Times New Roman" w:cs="Times New Roman"/>
+          <w:strike/>
+          <w:sz w:val="24"/>
+          <w:szCs w:val="24"/>
+        </w:rPr>
+        <w:t xml:space="preserve"> </w:t>
+      </w:r>
+      <w:proofErr w:type="spellStart"/>
+      <w:r>
+        <w:rPr>
+          <w:rFonts w:ascii="Times New Roman" w:hAnsi="Times New Roman" w:cs="Times New Roman"/>
+          <w:strike/>
           <w:sz w:val="24"/>
           <w:szCs w:val="24"/>
         </w:rPr>
@@ -709,15 +793,17 @@
       <w:r>
         <w:rPr>
           <w:rFonts w:ascii="Times New Roman" w:hAnsi="Times New Roman" w:cs="Times New Roman"/>
-          <w:sz w:val="24"/>
-          <w:szCs w:val="24"/>
-        </w:rPr>
-        <w:t xml:space="preserve"> </w:t>
-      </w:r>
-      <w:proofErr w:type="spellStart"/>
-      <w:r>
-        <w:rPr>
-          <w:rFonts w:ascii="Times New Roman" w:hAnsi="Times New Roman" w:cs="Times New Roman"/>
+          <w:strike/>
+          <w:sz w:val="24"/>
+          <w:szCs w:val="24"/>
+        </w:rPr>
+        <w:t xml:space="preserve"> </w:t>
+      </w:r>
+      <w:proofErr w:type="spellStart"/>
+      <w:r>
+        <w:rPr>
+          <w:rFonts w:ascii="Times New Roman" w:hAnsi="Times New Roman" w:cs="Times New Roman"/>
+          <w:strike/>
           <w:sz w:val="24"/>
           <w:szCs w:val="24"/>
         </w:rPr>
@@ -727,15 +813,17 @@
       <w:r>
         <w:rPr>
           <w:rFonts w:ascii="Times New Roman" w:hAnsi="Times New Roman" w:cs="Times New Roman"/>
-          <w:sz w:val="24"/>
-          <w:szCs w:val="24"/>
-        </w:rPr>
-        <w:t xml:space="preserve"> </w:t>
-      </w:r>
-      <w:proofErr w:type="spellStart"/>
-      <w:r>
-        <w:rPr>
-          <w:rFonts w:ascii="Times New Roman" w:hAnsi="Times New Roman" w:cs="Times New Roman"/>
+          <w:strike/>
+          <w:sz w:val="24"/>
+          <w:szCs w:val="24"/>
+        </w:rPr>
+        <w:t xml:space="preserve"> </w:t>
+      </w:r>
+      <w:proofErr w:type="spellStart"/>
+      <w:r>
+        <w:rPr>
+          <w:rFonts w:ascii="Times New Roman" w:hAnsi="Times New Roman" w:cs="Times New Roman"/>
+          <w:strike/>
           <w:sz w:val="24"/>
           <w:szCs w:val="24"/>
         </w:rPr>
@@ -745,15 +833,17 @@
       <w:r>
         <w:rPr>
           <w:rFonts w:ascii="Times New Roman" w:hAnsi="Times New Roman" w:cs="Times New Roman"/>
-          <w:sz w:val="24"/>
-          <w:szCs w:val="24"/>
-        </w:rPr>
-        <w:t xml:space="preserve"> </w:t>
-      </w:r>
-      <w:proofErr w:type="spellStart"/>
-      <w:r>
-        <w:rPr>
-          <w:rFonts w:ascii="Times New Roman" w:hAnsi="Times New Roman" w:cs="Times New Roman"/>
+          <w:strike/>
+          <w:sz w:val="24"/>
+          <w:szCs w:val="24"/>
+        </w:rPr>
+        <w:t xml:space="preserve"> </w:t>
+      </w:r>
+      <w:proofErr w:type="spellStart"/>
+      <w:r>
+        <w:rPr>
+          <w:rFonts w:ascii="Times New Roman" w:hAnsi="Times New Roman" w:cs="Times New Roman"/>
+          <w:strike/>
           <w:sz w:val="24"/>
           <w:szCs w:val="24"/>
         </w:rPr>
@@ -763,6 +853,7 @@
       <w:r>
         <w:rPr>
           <w:rFonts w:ascii="Times New Roman" w:hAnsi="Times New Roman" w:cs="Times New Roman"/>
+          <w:strike/>
           <w:sz w:val="24"/>
           <w:szCs w:val="24"/>
         </w:rPr>
@@ -772,6 +863,7 @@
       <w:r>
         <w:rPr>
           <w:rFonts w:ascii="Times New Roman" w:hAnsi="Times New Roman" w:cs="Times New Roman"/>
+          <w:strike/>
           <w:sz w:val="24"/>
           <w:szCs w:val="24"/>
         </w:rPr>
@@ -781,15 +873,17 @@
       <w:r>
         <w:rPr>
           <w:rFonts w:ascii="Times New Roman" w:hAnsi="Times New Roman" w:cs="Times New Roman"/>
-          <w:sz w:val="24"/>
-          <w:szCs w:val="24"/>
-        </w:rPr>
-        <w:t xml:space="preserve"> </w:t>
-      </w:r>
-      <w:proofErr w:type="spellStart"/>
-      <w:r>
-        <w:rPr>
-          <w:rFonts w:ascii="Times New Roman" w:hAnsi="Times New Roman" w:cs="Times New Roman"/>
+          <w:strike/>
+          <w:sz w:val="24"/>
+          <w:szCs w:val="24"/>
+        </w:rPr>
+        <w:t xml:space="preserve"> </w:t>
+      </w:r>
+      <w:proofErr w:type="spellStart"/>
+      <w:r>
+        <w:rPr>
+          <w:rFonts w:ascii="Times New Roman" w:hAnsi="Times New Roman" w:cs="Times New Roman"/>
+          <w:strike/>
           <w:sz w:val="24"/>
           <w:szCs w:val="24"/>
         </w:rPr>
@@ -799,15 +893,17 @@
       <w:r>
         <w:rPr>
           <w:rFonts w:ascii="Times New Roman" w:hAnsi="Times New Roman" w:cs="Times New Roman"/>
-          <w:sz w:val="24"/>
-          <w:szCs w:val="24"/>
-        </w:rPr>
-        <w:t xml:space="preserve"> </w:t>
-      </w:r>
-      <w:proofErr w:type="spellStart"/>
-      <w:r>
-        <w:rPr>
-          <w:rFonts w:ascii="Times New Roman" w:hAnsi="Times New Roman" w:cs="Times New Roman"/>
+          <w:strike/>
+          <w:sz w:val="24"/>
+          <w:szCs w:val="24"/>
+        </w:rPr>
+        <w:t xml:space="preserve"> </w:t>
+      </w:r>
+      <w:proofErr w:type="spellStart"/>
+      <w:r>
+        <w:rPr>
+          <w:rFonts w:ascii="Times New Roman" w:hAnsi="Times New Roman" w:cs="Times New Roman"/>
+          <w:strike/>
           <w:sz w:val="24"/>
           <w:szCs w:val="24"/>
         </w:rPr>
@@ -817,14 +913,16 @@
       <w:r>
         <w:rPr>
           <w:rFonts w:ascii="Times New Roman" w:hAnsi="Times New Roman" w:cs="Times New Roman"/>
-          <w:sz w:val="24"/>
-          <w:szCs w:val="24"/>
-        </w:rPr>
-        <w:t xml:space="preserve"> </w:t>
-      </w:r>
-      <w:r>
-        <w:rPr>
-          <w:rFonts w:ascii="Times New Roman" w:hAnsi="Times New Roman" w:cs="Times New Roman"/>
+          <w:strike/>
+          <w:sz w:val="24"/>
+          <w:szCs w:val="24"/>
+        </w:rPr>
+        <w:t xml:space="preserve"> </w:t>
+      </w:r>
+      <w:r>
+        <w:rPr>
+          <w:rFonts w:ascii="Times New Roman" w:hAnsi="Times New Roman" w:cs="Times New Roman"/>
+          <w:strike/>
           <w:sz w:val="24"/>
           <w:szCs w:val="24"/>
           <w:lang w:val="id-ID"/>
@@ -834,6 +932,7 @@
       <w:r>
         <w:rPr>
           <w:rFonts w:ascii="Times New Roman" w:hAnsi="Times New Roman" w:cs="Times New Roman"/>
+          <w:strike/>
           <w:sz w:val="24"/>
           <w:szCs w:val="24"/>
           <w:lang w:val="id-ID"/>
@@ -844,6 +943,7 @@
       <w:r>
         <w:rPr>
           <w:rFonts w:ascii="Times New Roman" w:hAnsi="Times New Roman" w:cs="Times New Roman"/>
+          <w:strike/>
           <w:sz w:val="24"/>
           <w:szCs w:val="24"/>
         </w:rPr>
@@ -853,15 +953,17 @@
       <w:r>
         <w:rPr>
           <w:rFonts w:ascii="Times New Roman" w:hAnsi="Times New Roman" w:cs="Times New Roman"/>
-          <w:sz w:val="24"/>
-          <w:szCs w:val="24"/>
-        </w:rPr>
-        <w:t xml:space="preserve"> </w:t>
-      </w:r>
-      <w:proofErr w:type="spellStart"/>
-      <w:r>
-        <w:rPr>
-          <w:rFonts w:ascii="Times New Roman" w:hAnsi="Times New Roman" w:cs="Times New Roman"/>
+          <w:strike/>
+          <w:sz w:val="24"/>
+          <w:szCs w:val="24"/>
+        </w:rPr>
+        <w:t xml:space="preserve"> </w:t>
+      </w:r>
+      <w:proofErr w:type="spellStart"/>
+      <w:r>
+        <w:rPr>
+          <w:rFonts w:ascii="Times New Roman" w:hAnsi="Times New Roman" w:cs="Times New Roman"/>
+          <w:strike/>
           <w:sz w:val="24"/>
           <w:szCs w:val="24"/>
         </w:rPr>
@@ -871,6 +973,7 @@
       <w:r>
         <w:rPr>
           <w:rFonts w:ascii="Times New Roman" w:hAnsi="Times New Roman" w:cs="Times New Roman"/>
+          <w:strike/>
           <w:sz w:val="24"/>
           <w:szCs w:val="24"/>
         </w:rPr>
@@ -879,6 +982,7 @@
       <w:r>
         <w:rPr>
           <w:rFonts w:ascii="Times New Roman" w:hAnsi="Times New Roman" w:cs="Times New Roman"/>
+          <w:strike/>
           <w:sz w:val="24"/>
           <w:szCs w:val="24"/>
           <w:lang w:val="id-ID"/>
@@ -888,6 +992,7 @@
       <w:r>
         <w:rPr>
           <w:rFonts w:ascii="Times New Roman" w:hAnsi="Times New Roman" w:cs="Times New Roman"/>
+          <w:strike/>
           <w:sz w:val="24"/>
           <w:szCs w:val="24"/>
           <w:lang w:val="id-ID"/>
@@ -897,6 +1002,7 @@
       <w:r>
         <w:rPr>
           <w:rFonts w:ascii="Times New Roman" w:hAnsi="Times New Roman" w:cs="Times New Roman"/>
+          <w:strike/>
           <w:sz w:val="24"/>
           <w:szCs w:val="24"/>
           <w:lang w:val="id-ID"/>
@@ -906,6 +1012,7 @@
       <w:r>
         <w:rPr>
           <w:rFonts w:ascii="Times New Roman" w:hAnsi="Times New Roman" w:cs="Times New Roman"/>
+          <w:strike/>
           <w:sz w:val="24"/>
           <w:szCs w:val="24"/>
           <w:lang w:val="id-ID"/>
@@ -915,6 +1022,7 @@
       <w:r>
         <w:rPr>
           <w:rFonts w:ascii="Times New Roman" w:hAnsi="Times New Roman" w:cs="Times New Roman"/>
+          <w:strike/>
           <w:sz w:val="24"/>
           <w:szCs w:val="24"/>
           <w:lang w:val="id-ID"/>
@@ -924,6 +1032,7 @@
       <w:r>
         <w:rPr>
           <w:rFonts w:ascii="Times New Roman" w:hAnsi="Times New Roman" w:cs="Times New Roman"/>
+          <w:strike/>
           <w:sz w:val="24"/>
           <w:szCs w:val="24"/>
           <w:lang w:val="id-ID"/>
@@ -933,6 +1042,7 @@
       <w:r>
         <w:rPr>
           <w:rFonts w:ascii="Times New Roman" w:hAnsi="Times New Roman" w:cs="Times New Roman"/>
+          <w:strike/>
           <w:sz w:val="24"/>
           <w:szCs w:val="24"/>
           <w:lang w:val="id-ID"/>
@@ -1543,6 +1653,90 @@
           <w:szCs w:val="24"/>
         </w:rPr>
         <w:t xml:space="preserve"> classifier</w:t>
+      </w:r>
+      <w:r>
+        <w:rPr>
+          <w:rFonts w:ascii="Times New Roman" w:hAnsi="Times New Roman" w:cs="Times New Roman"/>
+          <w:sz w:val="24"/>
+          <w:szCs w:val="24"/>
+          <w:lang w:val="id-ID"/>
+        </w:rPr>
+        <w:t xml:space="preserve"> disertai</w:t>
+      </w:r>
+      <w:r>
+        <w:rPr>
+          <w:rFonts w:ascii="Times New Roman" w:hAnsi="Times New Roman" w:cs="Times New Roman"/>
+          <w:sz w:val="24"/>
+          <w:szCs w:val="24"/>
+          <w:lang w:val="id-ID"/>
+        </w:rPr>
+        <w:t xml:space="preserve"> dengan</w:t>
+      </w:r>
+      <w:r>
+        <w:rPr>
+          <w:rFonts w:ascii="Times New Roman" w:hAnsi="Times New Roman" w:cs="Times New Roman"/>
+          <w:sz w:val="24"/>
+          <w:szCs w:val="24"/>
+          <w:lang w:val="id-ID"/>
+        </w:rPr>
+        <w:t xml:space="preserve"> pembobotan </w:t>
+      </w:r>
+      <w:r>
+        <w:rPr>
+          <w:rFonts w:ascii="Times New Roman" w:hAnsi="Times New Roman" w:cs="Times New Roman"/>
+          <w:i/>
+          <w:sz w:val="24"/>
+          <w:szCs w:val="24"/>
+          <w:lang w:val="id-ID"/>
+        </w:rPr>
+        <w:t xml:space="preserve">Term </w:t>
+      </w:r>
+      <w:r>
+        <w:rPr>
+          <w:rFonts w:ascii="Times New Roman" w:hAnsi="Times New Roman" w:cs="Times New Roman"/>
+          <w:i/>
+          <w:sz w:val="24"/>
+          <w:szCs w:val="24"/>
+          <w:lang w:val="id-ID"/>
+        </w:rPr>
+        <w:t xml:space="preserve">Frequency - </w:t>
+      </w:r>
+      <w:r>
+        <w:rPr>
+          <w:rFonts w:ascii="Times New Roman" w:hAnsi="Times New Roman" w:cs="Times New Roman"/>
+          <w:i/>
+          <w:sz w:val="24"/>
+          <w:szCs w:val="24"/>
+          <w:lang w:val="id-ID"/>
+        </w:rPr>
+        <w:t>Inverse Document Frequency</w:t>
+      </w:r>
+      <w:r>
+        <w:rPr>
+          <w:rFonts w:ascii="Times New Roman" w:hAnsi="Times New Roman" w:cs="Times New Roman"/>
+          <w:sz w:val="24"/>
+          <w:szCs w:val="24"/>
+          <w:lang w:val="id-ID"/>
+        </w:rPr>
+        <w:t xml:space="preserve"> (</w:t>
+      </w:r>
+      <w:r>
+        <w:rPr>
+          <w:rFonts w:ascii="Times New Roman" w:hAnsi="Times New Roman" w:cs="Times New Roman"/>
+          <w:sz w:val="24"/>
+          <w:szCs w:val="24"/>
+          <w:lang w:val="id-ID"/>
+        </w:rPr>
+        <w:t>TF-IDF</w:t>
+      </w:r>
+      <w:r>
+        <w:rPr>
+          <w:rFonts w:ascii="Times New Roman" w:hAnsi="Times New Roman" w:cs="Times New Roman"/>
+          <w:sz w:val="24"/>
+          <w:szCs w:val="24"/>
+          <w:lang w:val="id-ID"/>
+        </w:rPr>
+        <w:t>)</w:t>
       </w:r>
       <w:r>
         <w:rPr>
@@ -2187,6 +2381,7 @@
           <w:rFonts w:ascii="Times New Roman" w:hAnsi="Times New Roman" w:cs="Times New Roman"/>
           <w:sz w:val="24"/>
           <w:szCs w:val="24"/>
+          <w:lang w:val="id-ID"/>
         </w:rPr>
       </w:pPr>
       <w:r>
@@ -2279,34 +2474,6 @@
         </w:rPr>
         <w:t xml:space="preserve">, </w:t>
       </w:r>
-      <w:bookmarkStart w:id="0" w:name="_GoBack"/>
-      <w:proofErr w:type="spellStart"/>
-      <w:r>
-        <w:rPr>
-          <w:rFonts w:ascii="Times New Roman" w:hAnsi="Times New Roman" w:cs="Times New Roman"/>
-          <w:sz w:val="24"/>
-          <w:szCs w:val="24"/>
-        </w:rPr>
-        <w:t>belajar</w:t>
-      </w:r>
-      <w:proofErr w:type="spellEnd"/>
-      <w:r>
-        <w:rPr>
-          <w:rFonts w:ascii="Times New Roman" w:hAnsi="Times New Roman" w:cs="Times New Roman"/>
-          <w:sz w:val="24"/>
-          <w:szCs w:val="24"/>
-        </w:rPr>
-        <w:t xml:space="preserve"> daring</w:t>
-      </w:r>
-      <w:bookmarkEnd w:id="0"/>
-      <w:r>
-        <w:rPr>
-          <w:rFonts w:ascii="Times New Roman" w:hAnsi="Times New Roman" w:cs="Times New Roman"/>
-          <w:sz w:val="24"/>
-          <w:szCs w:val="24"/>
-        </w:rPr>
-        <w:t xml:space="preserve">, </w:t>
-      </w:r>
       <w:r>
         <w:rPr>
           <w:rFonts w:ascii="Times New Roman" w:hAnsi="Times New Roman" w:cs="Times New Roman"/>
@@ -2336,8 +2503,17 @@
         </w:rPr>
         <w:t xml:space="preserve"> classifier</w:t>
       </w:r>
+      <w:r>
+        <w:rPr>
+          <w:rFonts w:ascii="Times New Roman" w:hAnsi="Times New Roman" w:cs="Times New Roman"/>
+          <w:i/>
+          <w:sz w:val="24"/>
+          <w:szCs w:val="24"/>
+          <w:lang w:val="id-ID"/>
+        </w:rPr>
+        <w:t>, tf-idf</w:t>
+      </w:r>
     </w:p>
-    <w:p/>
     <w:sectPr>
       <w:pgSz w:w="12240" w:h="15840"/>
       <w:pgMar w:top="1440" w:right="1440" w:bottom="1440" w:left="1440" w:header="720" w:footer="720" w:gutter="0"/>

</xml_diff>